<commit_message>
Adding the section Other Ideas about the dataset
</commit_message>
<xml_diff>
--- a/ProjectReport.docx
+++ b/ProjectReport.docx
@@ -389,7 +389,27 @@
           <w:szCs w:val="17"/>
           <w:lang w:eastAsia="en-IN" w:bidi="hi-IN"/>
         </w:rPr>
-        <w:t>file and use the</w:t>
+        <w:t>file and use</w:t>
+      </w:r>
+      <w:r>
+        <w:rPr>
+          <w:rFonts w:ascii="Helvetica" w:eastAsia="Times New Roman" w:hAnsi="Helvetica" w:cs="Helvetica"/>
+          <w:color w:val="333333"/>
+          <w:sz w:val="17"/>
+          <w:szCs w:val="17"/>
+          <w:lang w:eastAsia="en-IN" w:bidi="hi-IN"/>
+        </w:rPr>
+        <w:t>s</w:t>
+      </w:r>
+      <w:r>
+        <w:rPr>
+          <w:rFonts w:ascii="Helvetica" w:eastAsia="Times New Roman" w:hAnsi="Helvetica" w:cs="Helvetica"/>
+          <w:color w:val="333333"/>
+          <w:sz w:val="17"/>
+          <w:szCs w:val="17"/>
+          <w:lang w:eastAsia="en-IN" w:bidi="hi-IN"/>
+        </w:rPr>
+        <w:t xml:space="preserve"> the</w:t>
       </w:r>
       <w:r>
         <w:rPr>
@@ -1142,8 +1162,24 @@
             <w:u w:val="single"/>
             <w:lang w:eastAsia="en-IN" w:bidi="hi-IN"/>
           </w:rPr>
-          <w:t>http://mha.gov.in</w:t>
+          <w:t>http://</w:t>
         </w:r>
+        <w:proofErr w:type="spellStart"/>
+        <w:r>
+          <w:rPr>
+            <w:rFonts w:ascii="Helvetica" w:eastAsia="Times New Roman" w:hAnsi="Helvetica" w:cs="Helvetica"/>
+            <w:b/>
+            <w:bCs/>
+            <w:i/>
+            <w:iCs/>
+            <w:color w:val="4078C0"/>
+            <w:sz w:val="17"/>
+            <w:u w:val="single"/>
+            <w:lang w:eastAsia="en-IN" w:bidi="hi-IN"/>
+          </w:rPr>
+          <w:t>mha.gov.in</w:t>
+        </w:r>
+        <w:proofErr w:type="spellEnd"/>
       </w:hyperlink>
     </w:p>
     <w:p>
@@ -7715,7 +7751,43 @@
           <w:szCs w:val="17"/>
           <w:lang w:eastAsia="en-IN" w:bidi="hi-IN"/>
         </w:rPr>
-        <w:t>Most editing year</w:t>
+        <w:t xml:space="preserve">Most </w:t>
+      </w:r>
+      <w:r>
+        <w:rPr>
+          <w:rFonts w:ascii="Helvetica" w:eastAsia="Times New Roman" w:hAnsi="Helvetica" w:cs="Helvetica"/>
+          <w:b/>
+          <w:bCs/>
+          <w:color w:val="333333"/>
+          <w:sz w:val="17"/>
+          <w:szCs w:val="17"/>
+          <w:lang w:eastAsia="en-IN" w:bidi="hi-IN"/>
+        </w:rPr>
+        <w:t xml:space="preserve">active </w:t>
+      </w:r>
+      <w:r>
+        <w:rPr>
+          <w:rFonts w:ascii="Helvetica" w:eastAsia="Times New Roman" w:hAnsi="Helvetica" w:cs="Helvetica"/>
+          <w:b/>
+          <w:bCs/>
+          <w:color w:val="333333"/>
+          <w:sz w:val="17"/>
+          <w:szCs w:val="17"/>
+          <w:lang w:eastAsia="en-IN" w:bidi="hi-IN"/>
+        </w:rPr>
+        <w:t>year</w:t>
+      </w:r>
+      <w:r>
+        <w:rPr>
+          <w:rFonts w:ascii="Helvetica" w:eastAsia="Times New Roman" w:hAnsi="Helvetica" w:cs="Helvetica"/>
+          <w:b/>
+          <w:bCs/>
+          <w:color w:val="333333"/>
+          <w:sz w:val="17"/>
+          <w:szCs w:val="17"/>
+          <w:lang w:eastAsia="en-IN" w:bidi="hi-IN"/>
+        </w:rPr>
+        <w:t xml:space="preserve"> (editing)</w:t>
       </w:r>
     </w:p>
     <w:p>
@@ -10057,73 +10129,35 @@
         <w:spacing w:after="172" w:line="240" w:lineRule="auto"/>
         <w:rPr>
           <w:rFonts w:ascii="Helvetica" w:eastAsia="Times New Roman" w:hAnsi="Helvetica" w:cs="Helvetica"/>
-          <w:color w:val="333333"/>
-          <w:sz w:val="17"/>
-          <w:szCs w:val="17"/>
-          <w:lang w:eastAsia="en-IN" w:bidi="hi-IN"/>
-        </w:rPr>
-      </w:pPr>
-      <w:r>
-        <w:rPr>
-          <w:rFonts w:ascii="Helvetica" w:eastAsia="Times New Roman" w:hAnsi="Helvetica" w:cs="Helvetica"/>
-          <w:color w:val="333333"/>
-          <w:sz w:val="17"/>
-          <w:szCs w:val="17"/>
-          <w:lang w:eastAsia="en-IN" w:bidi="hi-IN"/>
-        </w:rPr>
-        <w:t xml:space="preserve">It's odd but the most active month for editing </w:t>
-      </w:r>
-      <w:proofErr w:type="gramStart"/>
-      <w:r>
-        <w:rPr>
-          <w:rFonts w:ascii="Helvetica" w:eastAsia="Times New Roman" w:hAnsi="Helvetica" w:cs="Helvetica"/>
-          <w:color w:val="333333"/>
-          <w:sz w:val="17"/>
-          <w:szCs w:val="17"/>
-          <w:lang w:eastAsia="en-IN" w:bidi="hi-IN"/>
-        </w:rPr>
-        <w:t>are</w:t>
-      </w:r>
-      <w:proofErr w:type="gramEnd"/>
-      <w:r>
-        <w:rPr>
-          <w:rFonts w:ascii="Helvetica" w:eastAsia="Times New Roman" w:hAnsi="Helvetica" w:cs="Helvetica"/>
-          <w:color w:val="333333"/>
-          <w:sz w:val="17"/>
-          <w:lang w:eastAsia="en-IN" w:bidi="hi-IN"/>
-        </w:rPr>
-        <w:t> </w:t>
-      </w:r>
-      <w:r>
-        <w:rPr>
-          <w:rFonts w:ascii="Helvetica" w:eastAsia="Times New Roman" w:hAnsi="Helvetica" w:cs="Helvetica"/>
           <w:b/>
           <w:bCs/>
           <w:color w:val="333333"/>
           <w:sz w:val="17"/>
           <w:lang w:eastAsia="en-IN" w:bidi="hi-IN"/>
         </w:rPr>
-        <w:t>June</w:t>
-      </w:r>
-      <w:r>
-        <w:rPr>
-          <w:rFonts w:ascii="Helvetica" w:eastAsia="Times New Roman" w:hAnsi="Helvetica" w:cs="Helvetica"/>
-          <w:color w:val="333333"/>
-          <w:sz w:val="17"/>
-          <w:lang w:eastAsia="en-IN" w:bidi="hi-IN"/>
-        </w:rPr>
-        <w:t> </w:t>
-      </w:r>
-      <w:r>
-        <w:rPr>
-          <w:rFonts w:ascii="Helvetica" w:eastAsia="Times New Roman" w:hAnsi="Helvetica" w:cs="Helvetica"/>
-          <w:color w:val="333333"/>
-          <w:sz w:val="17"/>
-          <w:szCs w:val="17"/>
-          <w:lang w:eastAsia="en-IN" w:bidi="hi-IN"/>
-        </w:rPr>
-        <w:t>and</w:t>
-      </w:r>
+      </w:pPr>
+      <w:r>
+        <w:rPr>
+          <w:rFonts w:ascii="Helvetica" w:eastAsia="Times New Roman" w:hAnsi="Helvetica" w:cs="Helvetica"/>
+          <w:color w:val="333333"/>
+          <w:sz w:val="17"/>
+          <w:szCs w:val="17"/>
+          <w:lang w:eastAsia="en-IN" w:bidi="hi-IN"/>
+        </w:rPr>
+        <w:t xml:space="preserve">It's odd but the most active month for editing </w:t>
+      </w:r>
+      <w:proofErr w:type="gramStart"/>
+      <w:r>
+        <w:rPr>
+          <w:rFonts w:ascii="Helvetica" w:eastAsia="Times New Roman" w:hAnsi="Helvetica" w:cs="Helvetica"/>
+          <w:color w:val="333333"/>
+          <w:sz w:val="17"/>
+          <w:szCs w:val="17"/>
+          <w:lang w:eastAsia="en-IN" w:bidi="hi-IN"/>
+        </w:rPr>
+        <w:t>are</w:t>
+      </w:r>
+      <w:proofErr w:type="gramEnd"/>
       <w:r>
         <w:rPr>
           <w:rFonts w:ascii="Helvetica" w:eastAsia="Times New Roman" w:hAnsi="Helvetica" w:cs="Helvetica"/>
@@ -10142,8 +10176,580 @@
           <w:sz w:val="17"/>
           <w:lang w:eastAsia="en-IN" w:bidi="hi-IN"/>
         </w:rPr>
+        <w:t>June</w:t>
+      </w:r>
+      <w:r>
+        <w:rPr>
+          <w:rFonts w:ascii="Helvetica" w:eastAsia="Times New Roman" w:hAnsi="Helvetica" w:cs="Helvetica"/>
+          <w:color w:val="333333"/>
+          <w:sz w:val="17"/>
+          <w:lang w:eastAsia="en-IN" w:bidi="hi-IN"/>
+        </w:rPr>
+        <w:t> </w:t>
+      </w:r>
+      <w:r>
+        <w:rPr>
+          <w:rFonts w:ascii="Helvetica" w:eastAsia="Times New Roman" w:hAnsi="Helvetica" w:cs="Helvetica"/>
+          <w:color w:val="333333"/>
+          <w:sz w:val="17"/>
+          <w:szCs w:val="17"/>
+          <w:lang w:eastAsia="en-IN" w:bidi="hi-IN"/>
+        </w:rPr>
+        <w:t>and</w:t>
+      </w:r>
+      <w:r>
+        <w:rPr>
+          <w:rFonts w:ascii="Helvetica" w:eastAsia="Times New Roman" w:hAnsi="Helvetica" w:cs="Helvetica"/>
+          <w:color w:val="333333"/>
+          <w:sz w:val="17"/>
+          <w:lang w:eastAsia="en-IN" w:bidi="hi-IN"/>
+        </w:rPr>
+        <w:t> </w:t>
+      </w:r>
+      <w:r>
+        <w:rPr>
+          <w:rFonts w:ascii="Helvetica" w:eastAsia="Times New Roman" w:hAnsi="Helvetica" w:cs="Helvetica"/>
+          <w:b/>
+          <w:bCs/>
+          <w:color w:val="333333"/>
+          <w:sz w:val="17"/>
+          <w:lang w:eastAsia="en-IN" w:bidi="hi-IN"/>
+        </w:rPr>
         <w:t>July</w:t>
       </w:r>
+    </w:p>
+    <w:p>
+      <w:pPr>
+        <w:shd w:val="clear" w:color="auto" w:fill="FFFFFF"/>
+        <w:spacing w:before="240" w:after="172" w:line="240" w:lineRule="auto"/>
+        <w:ind w:left="284" w:hanging="284"/>
+        <w:outlineLvl w:val="3"/>
+        <w:rPr>
+          <w:rFonts w:ascii="Helvetica" w:eastAsia="Times New Roman" w:hAnsi="Helvetica" w:cs="Helvetica"/>
+          <w:color w:val="333333"/>
+          <w:sz w:val="17"/>
+          <w:szCs w:val="17"/>
+          <w:lang w:eastAsia="en-IN" w:bidi="hi-IN"/>
+        </w:rPr>
+      </w:pPr>
+      <w:r>
+        <w:rPr>
+          <w:rFonts w:ascii="Helvetica" w:eastAsia="Times New Roman" w:hAnsi="Helvetica" w:cs="Helvetica"/>
+          <w:b/>
+          <w:bCs/>
+          <w:color w:val="333333"/>
+          <w:sz w:val="21"/>
+          <w:szCs w:val="21"/>
+          <w:lang w:eastAsia="en-IN" w:bidi="hi-IN"/>
+        </w:rPr>
+        <w:t xml:space="preserve">5. </w:t>
+      </w:r>
+      <w:r>
+        <w:rPr>
+          <w:rFonts w:ascii="Helvetica" w:eastAsia="Times New Roman" w:hAnsi="Helvetica" w:cs="Helvetica"/>
+          <w:b/>
+          <w:bCs/>
+          <w:color w:val="333333"/>
+          <w:sz w:val="21"/>
+          <w:szCs w:val="21"/>
+          <w:lang w:eastAsia="en-IN" w:bidi="hi-IN"/>
+        </w:rPr>
+        <w:t>Other Ideas about the dataset</w:t>
+      </w:r>
+      <w:r>
+        <w:rPr>
+          <w:rFonts w:ascii="Helvetica" w:eastAsia="Times New Roman" w:hAnsi="Helvetica" w:cs="Helvetica"/>
+          <w:b/>
+          <w:bCs/>
+          <w:color w:val="333333"/>
+          <w:sz w:val="21"/>
+          <w:szCs w:val="21"/>
+          <w:lang w:eastAsia="en-IN" w:bidi="hi-IN"/>
+        </w:rPr>
+        <w:br/>
+      </w:r>
+      <w:r>
+        <w:rPr>
+          <w:rFonts w:ascii="Times New Roman" w:eastAsia="Times New Roman" w:hAnsi="Times New Roman" w:cs="Times New Roman"/>
+          <w:color w:val="333333"/>
+          <w:sz w:val="20"/>
+          <w:szCs w:val="20"/>
+          <w:lang w:eastAsia="en-IN" w:bidi="hi-IN"/>
+        </w:rPr>
+        <w:br/>
+      </w:r>
+      <w:proofErr w:type="gramStart"/>
+      <w:r>
+        <w:rPr>
+          <w:rFonts w:ascii="Helvetica" w:eastAsia="Times New Roman" w:hAnsi="Helvetica" w:cs="Helvetica"/>
+          <w:color w:val="333333"/>
+          <w:sz w:val="17"/>
+          <w:szCs w:val="17"/>
+          <w:lang w:eastAsia="en-IN" w:bidi="hi-IN"/>
+        </w:rPr>
+        <w:t>The</w:t>
+      </w:r>
+      <w:proofErr w:type="gramEnd"/>
+      <w:r>
+        <w:rPr>
+          <w:rFonts w:ascii="Helvetica" w:eastAsia="Times New Roman" w:hAnsi="Helvetica" w:cs="Helvetica"/>
+          <w:color w:val="333333"/>
+          <w:sz w:val="17"/>
+          <w:szCs w:val="17"/>
+          <w:lang w:eastAsia="en-IN" w:bidi="hi-IN"/>
+        </w:rPr>
+        <w:t xml:space="preserve"> data quality in the open street maps is widely varying depending upon the regions and also how much local volunteers are interested in improving it.  Like for a big city in US or Europe there are enough people with the motivation and the skills to update an area with relevant details. But in a country like India there are few skilled volunteers to take up the task.</w:t>
+      </w:r>
+    </w:p>
+    <w:p>
+      <w:pPr>
+        <w:shd w:val="clear" w:color="auto" w:fill="FFFFFF"/>
+        <w:spacing w:after="172" w:line="240" w:lineRule="auto"/>
+        <w:ind w:left="284"/>
+        <w:rPr>
+          <w:rFonts w:ascii="Helvetica" w:eastAsia="Times New Roman" w:hAnsi="Helvetica" w:cs="Helvetica"/>
+          <w:color w:val="333333"/>
+          <w:sz w:val="17"/>
+          <w:szCs w:val="17"/>
+          <w:lang w:eastAsia="en-IN" w:bidi="hi-IN"/>
+        </w:rPr>
+      </w:pPr>
+      <w:r>
+        <w:rPr>
+          <w:rFonts w:ascii="Helvetica" w:eastAsia="Times New Roman" w:hAnsi="Helvetica" w:cs="Helvetica"/>
+          <w:color w:val="333333"/>
+          <w:sz w:val="17"/>
+          <w:szCs w:val="17"/>
+          <w:lang w:eastAsia="en-IN" w:bidi="hi-IN"/>
+        </w:rPr>
+        <w:t xml:space="preserve">Also in India, standardization takes a second place when put together with locality. Even thought the volunteers are updating a map they may put it in commonly used words than taking a standardized approach. There are 2-3 approaches to bring more volunteers and the get cleaned data. </w:t>
+      </w:r>
+    </w:p>
+    <w:p>
+      <w:pPr>
+        <w:pStyle w:val="ListParagraph"/>
+        <w:numPr>
+          <w:ilvl w:val="0"/>
+          <w:numId w:val="4"/>
+        </w:numPr>
+        <w:shd w:val="clear" w:color="auto" w:fill="FFFFFF"/>
+        <w:spacing w:after="172" w:line="240" w:lineRule="auto"/>
+        <w:rPr>
+          <w:rFonts w:ascii="Helvetica" w:eastAsia="Times New Roman" w:hAnsi="Helvetica" w:cs="Helvetica"/>
+          <w:color w:val="333333"/>
+          <w:sz w:val="17"/>
+          <w:szCs w:val="17"/>
+          <w:lang w:eastAsia="en-IN" w:bidi="hi-IN"/>
+        </w:rPr>
+      </w:pPr>
+      <w:proofErr w:type="spellStart"/>
+      <w:proofErr w:type="gramStart"/>
+      <w:r>
+        <w:rPr>
+          <w:rFonts w:ascii="Helvetica" w:eastAsia="Times New Roman" w:hAnsi="Helvetica" w:cs="Helvetica"/>
+          <w:b/>
+          <w:bCs/>
+          <w:color w:val="333333"/>
+          <w:sz w:val="17"/>
+          <w:szCs w:val="17"/>
+          <w:lang w:eastAsia="en-IN" w:bidi="hi-IN"/>
+        </w:rPr>
+        <w:t>Gamificat</w:t>
+      </w:r>
+      <w:r>
+        <w:rPr>
+          <w:rFonts w:ascii="Helvetica" w:eastAsia="Times New Roman" w:hAnsi="Helvetica" w:cs="Helvetica"/>
+          <w:b/>
+          <w:bCs/>
+          <w:color w:val="333333"/>
+          <w:sz w:val="17"/>
+          <w:szCs w:val="17"/>
+          <w:lang w:eastAsia="en-IN" w:bidi="hi-IN"/>
+        </w:rPr>
+        <w:t>i</w:t>
+      </w:r>
+      <w:r>
+        <w:rPr>
+          <w:rFonts w:ascii="Helvetica" w:eastAsia="Times New Roman" w:hAnsi="Helvetica" w:cs="Helvetica"/>
+          <w:b/>
+          <w:bCs/>
+          <w:color w:val="333333"/>
+          <w:sz w:val="17"/>
+          <w:szCs w:val="17"/>
+          <w:lang w:eastAsia="en-IN" w:bidi="hi-IN"/>
+        </w:rPr>
+        <w:t>o</w:t>
+      </w:r>
+      <w:r>
+        <w:rPr>
+          <w:rFonts w:ascii="Helvetica" w:eastAsia="Times New Roman" w:hAnsi="Helvetica" w:cs="Helvetica"/>
+          <w:b/>
+          <w:bCs/>
+          <w:color w:val="333333"/>
+          <w:sz w:val="17"/>
+          <w:szCs w:val="17"/>
+          <w:lang w:eastAsia="en-IN" w:bidi="hi-IN"/>
+        </w:rPr>
+        <w:t>n</w:t>
+      </w:r>
+      <w:proofErr w:type="spellEnd"/>
+      <w:r>
+        <w:rPr>
+          <w:rFonts w:ascii="Helvetica" w:eastAsia="Times New Roman" w:hAnsi="Helvetica" w:cs="Helvetica"/>
+          <w:color w:val="333333"/>
+          <w:sz w:val="17"/>
+          <w:szCs w:val="17"/>
+          <w:lang w:eastAsia="en-IN" w:bidi="hi-IN"/>
+        </w:rPr>
+        <w:t xml:space="preserve"> :</w:t>
+      </w:r>
+      <w:proofErr w:type="gramEnd"/>
+      <w:r>
+        <w:rPr>
+          <w:rFonts w:ascii="Helvetica" w:eastAsia="Times New Roman" w:hAnsi="Helvetica" w:cs="Helvetica"/>
+          <w:color w:val="333333"/>
+          <w:sz w:val="17"/>
+          <w:szCs w:val="17"/>
+          <w:lang w:eastAsia="en-IN" w:bidi="hi-IN"/>
+        </w:rPr>
+        <w:t xml:space="preserve">  The concept of rewarding people with virtual badges, points, karma is the cornerstone of many communities like </w:t>
+      </w:r>
+      <w:r>
+        <w:rPr>
+          <w:rFonts w:ascii="Helvetica" w:eastAsia="Times New Roman" w:hAnsi="Helvetica" w:cs="Helvetica"/>
+          <w:i/>
+          <w:iCs/>
+          <w:color w:val="333333"/>
+          <w:sz w:val="17"/>
+          <w:szCs w:val="17"/>
+          <w:lang w:eastAsia="en-IN" w:bidi="hi-IN"/>
+        </w:rPr>
+        <w:t>foursquare</w:t>
+      </w:r>
+      <w:r>
+        <w:rPr>
+          <w:rFonts w:ascii="Helvetica" w:eastAsia="Times New Roman" w:hAnsi="Helvetica" w:cs="Helvetica"/>
+          <w:b/>
+          <w:bCs/>
+          <w:i/>
+          <w:iCs/>
+          <w:color w:val="333333"/>
+          <w:sz w:val="17"/>
+          <w:szCs w:val="17"/>
+          <w:lang w:eastAsia="en-IN" w:bidi="hi-IN"/>
+        </w:rPr>
+        <w:t xml:space="preserve">, </w:t>
+      </w:r>
+      <w:proofErr w:type="spellStart"/>
+      <w:r>
+        <w:rPr>
+          <w:rFonts w:ascii="Helvetica" w:eastAsia="Times New Roman" w:hAnsi="Helvetica" w:cs="Helvetica"/>
+          <w:i/>
+          <w:iCs/>
+          <w:color w:val="333333"/>
+          <w:sz w:val="17"/>
+          <w:szCs w:val="17"/>
+          <w:lang w:eastAsia="en-IN" w:bidi="hi-IN"/>
+        </w:rPr>
+        <w:t>reddit</w:t>
+      </w:r>
+      <w:proofErr w:type="spellEnd"/>
+      <w:r>
+        <w:rPr>
+          <w:rFonts w:ascii="Helvetica" w:eastAsia="Times New Roman" w:hAnsi="Helvetica" w:cs="Helvetica"/>
+          <w:b/>
+          <w:bCs/>
+          <w:i/>
+          <w:iCs/>
+          <w:color w:val="333333"/>
+          <w:sz w:val="17"/>
+          <w:szCs w:val="17"/>
+          <w:lang w:eastAsia="en-IN" w:bidi="hi-IN"/>
+        </w:rPr>
+        <w:t xml:space="preserve">, </w:t>
+      </w:r>
+      <w:proofErr w:type="spellStart"/>
+      <w:r>
+        <w:rPr>
+          <w:rFonts w:ascii="Helvetica" w:eastAsia="Times New Roman" w:hAnsi="Helvetica" w:cs="Helvetica"/>
+          <w:i/>
+          <w:iCs/>
+          <w:color w:val="333333"/>
+          <w:sz w:val="17"/>
+          <w:szCs w:val="17"/>
+          <w:lang w:eastAsia="en-IN" w:bidi="hi-IN"/>
+        </w:rPr>
+        <w:t>stackoverflow</w:t>
+      </w:r>
+      <w:proofErr w:type="spellEnd"/>
+      <w:r>
+        <w:rPr>
+          <w:rFonts w:ascii="Helvetica" w:eastAsia="Times New Roman" w:hAnsi="Helvetica" w:cs="Helvetica"/>
+          <w:b/>
+          <w:bCs/>
+          <w:i/>
+          <w:iCs/>
+          <w:color w:val="333333"/>
+          <w:sz w:val="17"/>
+          <w:szCs w:val="17"/>
+          <w:lang w:eastAsia="en-IN" w:bidi="hi-IN"/>
+        </w:rPr>
+        <w:t xml:space="preserve"> </w:t>
+      </w:r>
+      <w:r>
+        <w:rPr>
+          <w:rFonts w:ascii="Helvetica" w:eastAsia="Times New Roman" w:hAnsi="Helvetica" w:cs="Helvetica"/>
+          <w:i/>
+          <w:iCs/>
+          <w:color w:val="333333"/>
+          <w:sz w:val="17"/>
+          <w:szCs w:val="17"/>
+          <w:lang w:eastAsia="en-IN" w:bidi="hi-IN"/>
+        </w:rPr>
+        <w:t>etc</w:t>
+      </w:r>
+      <w:r>
+        <w:rPr>
+          <w:rFonts w:ascii="Helvetica" w:eastAsia="Times New Roman" w:hAnsi="Helvetica" w:cs="Helvetica"/>
+          <w:b/>
+          <w:bCs/>
+          <w:i/>
+          <w:iCs/>
+          <w:color w:val="333333"/>
+          <w:sz w:val="17"/>
+          <w:szCs w:val="17"/>
+          <w:lang w:eastAsia="en-IN" w:bidi="hi-IN"/>
+        </w:rPr>
+        <w:t xml:space="preserve">. </w:t>
+      </w:r>
+      <w:r>
+        <w:rPr>
+          <w:rFonts w:ascii="Helvetica" w:eastAsia="Times New Roman" w:hAnsi="Helvetica" w:cs="Helvetica"/>
+          <w:color w:val="333333"/>
+          <w:sz w:val="17"/>
+          <w:szCs w:val="17"/>
+          <w:lang w:eastAsia="en-IN" w:bidi="hi-IN"/>
+        </w:rPr>
+        <w:t xml:space="preserve">Prominent display of user statistics on the </w:t>
+      </w:r>
+      <w:proofErr w:type="spellStart"/>
+      <w:r>
+        <w:rPr>
+          <w:rFonts w:ascii="Helvetica" w:eastAsia="Times New Roman" w:hAnsi="Helvetica" w:cs="Helvetica"/>
+          <w:color w:val="333333"/>
+          <w:sz w:val="17"/>
+          <w:szCs w:val="17"/>
+          <w:lang w:eastAsia="en-IN" w:bidi="hi-IN"/>
+        </w:rPr>
+        <w:t>osm</w:t>
+      </w:r>
+      <w:proofErr w:type="spellEnd"/>
+      <w:r>
+        <w:rPr>
+          <w:rFonts w:ascii="Helvetica" w:eastAsia="Times New Roman" w:hAnsi="Helvetica" w:cs="Helvetica"/>
+          <w:color w:val="333333"/>
+          <w:sz w:val="17"/>
+          <w:szCs w:val="17"/>
+          <w:lang w:eastAsia="en-IN" w:bidi="hi-IN"/>
+        </w:rPr>
+        <w:t xml:space="preserve"> website and also on the searched maps will prompt more users to contribute. </w:t>
+      </w:r>
+      <w:r>
+        <w:rPr>
+          <w:rFonts w:ascii="Helvetica" w:eastAsia="Times New Roman" w:hAnsi="Helvetica" w:cs="Helvetica"/>
+          <w:color w:val="333333"/>
+          <w:sz w:val="17"/>
+          <w:szCs w:val="17"/>
+          <w:lang w:eastAsia="en-IN" w:bidi="hi-IN"/>
+        </w:rPr>
+        <w:br/>
+      </w:r>
+    </w:p>
+    <w:p>
+      <w:pPr>
+        <w:pStyle w:val="ListParagraph"/>
+        <w:numPr>
+          <w:ilvl w:val="0"/>
+          <w:numId w:val="4"/>
+        </w:numPr>
+        <w:shd w:val="clear" w:color="auto" w:fill="FFFFFF"/>
+        <w:spacing w:after="172" w:line="240" w:lineRule="auto"/>
+        <w:rPr>
+          <w:rFonts w:ascii="Helvetica" w:eastAsia="Times New Roman" w:hAnsi="Helvetica" w:cs="Helvetica"/>
+          <w:color w:val="333333"/>
+          <w:sz w:val="17"/>
+          <w:szCs w:val="17"/>
+          <w:lang w:eastAsia="en-IN" w:bidi="hi-IN"/>
+        </w:rPr>
+      </w:pPr>
+      <w:r>
+        <w:rPr>
+          <w:rFonts w:ascii="Helvetica" w:eastAsia="Times New Roman" w:hAnsi="Helvetica" w:cs="Helvetica"/>
+          <w:b/>
+          <w:bCs/>
+          <w:color w:val="333333"/>
+          <w:sz w:val="17"/>
+          <w:szCs w:val="17"/>
+          <w:lang w:eastAsia="en-IN" w:bidi="hi-IN"/>
+        </w:rPr>
+        <w:t xml:space="preserve">High Quality </w:t>
+      </w:r>
+      <w:proofErr w:type="gramStart"/>
+      <w:r>
+        <w:rPr>
+          <w:rFonts w:ascii="Helvetica" w:eastAsia="Times New Roman" w:hAnsi="Helvetica" w:cs="Helvetica"/>
+          <w:b/>
+          <w:bCs/>
+          <w:color w:val="333333"/>
+          <w:sz w:val="17"/>
+          <w:szCs w:val="17"/>
+          <w:lang w:eastAsia="en-IN" w:bidi="hi-IN"/>
+        </w:rPr>
+        <w:t>tools</w:t>
+      </w:r>
+      <w:r>
+        <w:rPr>
+          <w:rFonts w:ascii="Helvetica" w:eastAsia="Times New Roman" w:hAnsi="Helvetica" w:cs="Helvetica"/>
+          <w:color w:val="333333"/>
+          <w:sz w:val="17"/>
+          <w:szCs w:val="17"/>
+          <w:lang w:eastAsia="en-IN" w:bidi="hi-IN"/>
+        </w:rPr>
+        <w:t xml:space="preserve"> :</w:t>
+      </w:r>
+      <w:proofErr w:type="gramEnd"/>
+      <w:r>
+        <w:rPr>
+          <w:rFonts w:ascii="Helvetica" w:eastAsia="Times New Roman" w:hAnsi="Helvetica" w:cs="Helvetica"/>
+          <w:color w:val="333333"/>
+          <w:sz w:val="17"/>
+          <w:szCs w:val="17"/>
+          <w:lang w:eastAsia="en-IN" w:bidi="hi-IN"/>
+        </w:rPr>
+        <w:t xml:space="preserve"> If high quality tools are  available to the community users to easily edit and mark the maps (like Google Map Maker). Also the inbuilt quality checks can improve the quality of data to a new level. </w:t>
+      </w:r>
+      <w:r>
+        <w:rPr>
+          <w:rFonts w:ascii="Helvetica" w:eastAsia="Times New Roman" w:hAnsi="Helvetica" w:cs="Helvetica"/>
+          <w:color w:val="333333"/>
+          <w:sz w:val="17"/>
+          <w:szCs w:val="17"/>
+          <w:lang w:eastAsia="en-IN" w:bidi="hi-IN"/>
+        </w:rPr>
+        <w:br/>
+      </w:r>
+    </w:p>
+    <w:p>
+      <w:pPr>
+        <w:pStyle w:val="ListParagraph"/>
+        <w:numPr>
+          <w:ilvl w:val="0"/>
+          <w:numId w:val="4"/>
+        </w:numPr>
+        <w:shd w:val="clear" w:color="auto" w:fill="FFFFFF"/>
+        <w:spacing w:after="0" w:line="240" w:lineRule="auto"/>
+        <w:ind w:left="714" w:hanging="357"/>
+        <w:rPr>
+          <w:rFonts w:ascii="Helvetica" w:eastAsia="Times New Roman" w:hAnsi="Helvetica" w:cs="Helvetica"/>
+          <w:color w:val="333333"/>
+          <w:sz w:val="17"/>
+          <w:szCs w:val="17"/>
+          <w:lang w:eastAsia="en-IN" w:bidi="hi-IN"/>
+        </w:rPr>
+      </w:pPr>
+      <w:r>
+        <w:rPr>
+          <w:rFonts w:ascii="Helvetica" w:eastAsia="Times New Roman" w:hAnsi="Helvetica" w:cs="Helvetica"/>
+          <w:b/>
+          <w:bCs/>
+          <w:color w:val="333333"/>
+          <w:sz w:val="17"/>
+          <w:szCs w:val="17"/>
+          <w:lang w:eastAsia="en-IN" w:bidi="hi-IN"/>
+        </w:rPr>
+        <w:t xml:space="preserve">Incorporating more </w:t>
+      </w:r>
+      <w:proofErr w:type="gramStart"/>
+      <w:r>
+        <w:rPr>
+          <w:rFonts w:ascii="Helvetica" w:eastAsia="Times New Roman" w:hAnsi="Helvetica" w:cs="Helvetica"/>
+          <w:b/>
+          <w:bCs/>
+          <w:color w:val="333333"/>
+          <w:sz w:val="17"/>
+          <w:szCs w:val="17"/>
+          <w:lang w:eastAsia="en-IN" w:bidi="hi-IN"/>
+        </w:rPr>
+        <w:t xml:space="preserve">data </w:t>
+      </w:r>
+      <w:r>
+        <w:rPr>
+          <w:rFonts w:ascii="Helvetica" w:eastAsia="Times New Roman" w:hAnsi="Helvetica" w:cs="Helvetica"/>
+          <w:color w:val="333333"/>
+          <w:sz w:val="17"/>
+          <w:szCs w:val="17"/>
+          <w:lang w:eastAsia="en-IN" w:bidi="hi-IN"/>
+        </w:rPr>
+        <w:t>:</w:t>
+      </w:r>
+      <w:proofErr w:type="gramEnd"/>
+      <w:r>
+        <w:rPr>
+          <w:rFonts w:ascii="Helvetica" w:eastAsia="Times New Roman" w:hAnsi="Helvetica" w:cs="Helvetica"/>
+          <w:color w:val="333333"/>
+          <w:sz w:val="17"/>
+          <w:szCs w:val="17"/>
+          <w:lang w:eastAsia="en-IN" w:bidi="hi-IN"/>
+        </w:rPr>
+        <w:t xml:space="preserve"> </w:t>
+      </w:r>
+      <w:r>
+        <w:rPr>
+          <w:rFonts w:ascii="Helvetica" w:hAnsi="Helvetica" w:cs="Helvetica"/>
+          <w:sz w:val="17"/>
+          <w:szCs w:val="17"/>
+        </w:rPr>
+        <w:t>The users at local level should incorporate more data from the local administrative authorities to cross-validate the present data and add more info to it.</w:t>
+      </w:r>
+    </w:p>
+    <w:p>
+      <w:pPr>
+        <w:shd w:val="clear" w:color="auto" w:fill="FFFFFF"/>
+        <w:spacing w:after="172" w:line="240" w:lineRule="auto"/>
+        <w:rPr>
+          <w:rFonts w:ascii="Helvetica" w:eastAsia="Times New Roman" w:hAnsi="Helvetica" w:cs="Helvetica"/>
+          <w:color w:val="333333"/>
+          <w:sz w:val="17"/>
+          <w:szCs w:val="17"/>
+          <w:lang w:eastAsia="en-IN" w:bidi="hi-IN"/>
+        </w:rPr>
+      </w:pPr>
+    </w:p>
+    <w:p>
+      <w:pPr>
+        <w:shd w:val="clear" w:color="auto" w:fill="FFFFFF"/>
+        <w:spacing w:after="172" w:line="240" w:lineRule="auto"/>
+        <w:rPr>
+          <w:rFonts w:ascii="Helvetica" w:eastAsia="Times New Roman" w:hAnsi="Helvetica" w:cs="Helvetica"/>
+          <w:color w:val="333333"/>
+          <w:sz w:val="17"/>
+          <w:szCs w:val="17"/>
+          <w:lang w:eastAsia="en-IN" w:bidi="hi-IN"/>
+        </w:rPr>
+      </w:pPr>
+    </w:p>
+    <w:p>
+      <w:pPr>
+        <w:shd w:val="clear" w:color="auto" w:fill="FFFFFF"/>
+        <w:spacing w:after="172" w:line="240" w:lineRule="auto"/>
+        <w:rPr>
+          <w:rFonts w:ascii="Helvetica" w:eastAsia="Times New Roman" w:hAnsi="Helvetica" w:cs="Helvetica"/>
+          <w:color w:val="333333"/>
+          <w:sz w:val="17"/>
+          <w:szCs w:val="17"/>
+          <w:lang w:eastAsia="en-IN" w:bidi="hi-IN"/>
+        </w:rPr>
+      </w:pPr>
     </w:p>
     <w:p>
       <w:pPr>
@@ -10172,27 +10778,41 @@
           <w:szCs w:val="21"/>
           <w:lang w:eastAsia="en-IN" w:bidi="hi-IN"/>
         </w:rPr>
-        <w:t>5. Conclusion</w:t>
+        <w:lastRenderedPageBreak/>
+        <w:t>6</w:t>
+      </w:r>
+      <w:r>
+        <w:rPr>
+          <w:rFonts w:ascii="Helvetica" w:eastAsia="Times New Roman" w:hAnsi="Helvetica" w:cs="Helvetica"/>
+          <w:b/>
+          <w:bCs/>
+          <w:color w:val="333333"/>
+          <w:sz w:val="21"/>
+          <w:szCs w:val="21"/>
+          <w:lang w:eastAsia="en-IN" w:bidi="hi-IN"/>
+        </w:rPr>
+        <w:t>. Conclusion</w:t>
       </w:r>
     </w:p>
     <w:p>
       <w:pPr>
         <w:shd w:val="clear" w:color="auto" w:fill="FFFFFF"/>
         <w:spacing w:after="172" w:line="240" w:lineRule="auto"/>
-        <w:rPr>
-          <w:rFonts w:ascii="Helvetica" w:eastAsia="Times New Roman" w:hAnsi="Helvetica" w:cs="Helvetica"/>
-          <w:color w:val="333333"/>
-          <w:sz w:val="17"/>
-          <w:szCs w:val="17"/>
-          <w:lang w:eastAsia="en-IN" w:bidi="hi-IN"/>
-        </w:rPr>
-      </w:pPr>
-      <w:r>
-        <w:rPr>
-          <w:rFonts w:ascii="Helvetica" w:eastAsia="Times New Roman" w:hAnsi="Helvetica" w:cs="Helvetica"/>
-          <w:color w:val="333333"/>
-          <w:sz w:val="17"/>
-          <w:szCs w:val="17"/>
+        <w:ind w:left="284"/>
+        <w:rPr>
+          <w:rFonts w:ascii="Times New Roman" w:eastAsia="Times New Roman" w:hAnsi="Times New Roman" w:cs="Times New Roman"/>
+          <w:color w:val="333333"/>
+          <w:sz w:val="20"/>
+          <w:szCs w:val="20"/>
+          <w:lang w:eastAsia="en-IN" w:bidi="hi-IN"/>
+        </w:rPr>
+      </w:pPr>
+      <w:r>
+        <w:rPr>
+          <w:rFonts w:ascii="Times New Roman" w:eastAsia="Times New Roman" w:hAnsi="Times New Roman" w:cs="Times New Roman"/>
+          <w:color w:val="333333"/>
+          <w:sz w:val="20"/>
+          <w:szCs w:val="20"/>
           <w:lang w:eastAsia="en-IN" w:bidi="hi-IN"/>
         </w:rPr>
         <w:t xml:space="preserve">India is a land of a vast array languages and </w:t>
@@ -10200,10 +10820,10 @@
       <w:proofErr w:type="spellStart"/>
       <w:r>
         <w:rPr>
-          <w:rFonts w:ascii="Helvetica" w:eastAsia="Times New Roman" w:hAnsi="Helvetica" w:cs="Helvetica"/>
-          <w:color w:val="333333"/>
-          <w:sz w:val="17"/>
-          <w:szCs w:val="17"/>
+          <w:rFonts w:ascii="Times New Roman" w:eastAsia="Times New Roman" w:hAnsi="Times New Roman" w:cs="Times New Roman"/>
+          <w:color w:val="333333"/>
+          <w:sz w:val="20"/>
+          <w:szCs w:val="20"/>
           <w:lang w:eastAsia="en-IN" w:bidi="hi-IN"/>
         </w:rPr>
         <w:t>communities.The</w:t>
@@ -10211,10 +10831,10 @@
       <w:proofErr w:type="spellEnd"/>
       <w:r>
         <w:rPr>
-          <w:rFonts w:ascii="Helvetica" w:eastAsia="Times New Roman" w:hAnsi="Helvetica" w:cs="Helvetica"/>
-          <w:color w:val="333333"/>
-          <w:sz w:val="17"/>
-          <w:szCs w:val="17"/>
+          <w:rFonts w:ascii="Times New Roman" w:eastAsia="Times New Roman" w:hAnsi="Times New Roman" w:cs="Times New Roman"/>
+          <w:color w:val="333333"/>
+          <w:sz w:val="20"/>
+          <w:szCs w:val="20"/>
           <w:lang w:eastAsia="en-IN" w:bidi="hi-IN"/>
         </w:rPr>
         <w:t xml:space="preserve"> data also conforms to it. There are various names of streets and buildings. The data is also filled with the how the names/</w:t>
@@ -10222,10 +10842,10 @@
       <w:proofErr w:type="spellStart"/>
       <w:r>
         <w:rPr>
-          <w:rFonts w:ascii="Helvetica" w:eastAsia="Times New Roman" w:hAnsi="Helvetica" w:cs="Helvetica"/>
-          <w:color w:val="333333"/>
-          <w:sz w:val="17"/>
-          <w:szCs w:val="17"/>
+          <w:rFonts w:ascii="Times New Roman" w:eastAsia="Times New Roman" w:hAnsi="Times New Roman" w:cs="Times New Roman"/>
+          <w:color w:val="333333"/>
+          <w:sz w:val="20"/>
+          <w:szCs w:val="20"/>
           <w:lang w:eastAsia="en-IN" w:bidi="hi-IN"/>
         </w:rPr>
         <w:t>zipcodes</w:t>
@@ -10233,10 +10853,10 @@
       <w:proofErr w:type="spellEnd"/>
       <w:r>
         <w:rPr>
-          <w:rFonts w:ascii="Helvetica" w:eastAsia="Times New Roman" w:hAnsi="Helvetica" w:cs="Helvetica"/>
-          <w:color w:val="333333"/>
-          <w:sz w:val="17"/>
-          <w:szCs w:val="17"/>
+          <w:rFonts w:ascii="Times New Roman" w:eastAsia="Times New Roman" w:hAnsi="Times New Roman" w:cs="Times New Roman"/>
+          <w:color w:val="333333"/>
+          <w:sz w:val="20"/>
+          <w:szCs w:val="20"/>
           <w:lang w:eastAsia="en-IN" w:bidi="hi-IN"/>
         </w:rPr>
         <w:t xml:space="preserve"> are used in daily life instead of a common standard. If proper checks are implemented then some the data entered can be adhered to the standard but again in this type of data (maps) localization is important. We need more active volunteers to clean and maintain the data just like in </w:t>
@@ -10244,10 +10864,10 @@
       <w:proofErr w:type="spellStart"/>
       <w:r>
         <w:rPr>
-          <w:rFonts w:ascii="Helvetica" w:eastAsia="Times New Roman" w:hAnsi="Helvetica" w:cs="Helvetica"/>
-          <w:color w:val="333333"/>
-          <w:sz w:val="17"/>
-          <w:szCs w:val="17"/>
+          <w:rFonts w:ascii="Times New Roman" w:eastAsia="Times New Roman" w:hAnsi="Times New Roman" w:cs="Times New Roman"/>
+          <w:color w:val="333333"/>
+          <w:sz w:val="20"/>
+          <w:szCs w:val="20"/>
           <w:lang w:eastAsia="en-IN" w:bidi="hi-IN"/>
         </w:rPr>
         <w:t>wikipedia</w:t>
@@ -10255,10 +10875,10 @@
       <w:proofErr w:type="spellEnd"/>
       <w:r>
         <w:rPr>
-          <w:rFonts w:ascii="Helvetica" w:eastAsia="Times New Roman" w:hAnsi="Helvetica" w:cs="Helvetica"/>
-          <w:color w:val="333333"/>
-          <w:sz w:val="17"/>
-          <w:szCs w:val="17"/>
+          <w:rFonts w:ascii="Times New Roman" w:eastAsia="Times New Roman" w:hAnsi="Times New Roman" w:cs="Times New Roman"/>
+          <w:color w:val="333333"/>
+          <w:sz w:val="20"/>
+          <w:szCs w:val="20"/>
           <w:lang w:eastAsia="en-IN" w:bidi="hi-IN"/>
         </w:rPr>
         <w:t>. I think the data will improve over time as people get more used to Open Street Maps.</w:t>
@@ -10291,7 +10911,19 @@
           <w:szCs w:val="21"/>
           <w:lang w:eastAsia="en-IN" w:bidi="hi-IN"/>
         </w:rPr>
-        <w:t>6. References</w:t>
+        <w:t>7</w:t>
+      </w:r>
+      <w:r>
+        <w:rPr>
+          <w:rFonts w:ascii="Helvetica" w:eastAsia="Times New Roman" w:hAnsi="Helvetica" w:cs="Helvetica"/>
+          <w:b/>
+          <w:bCs/>
+          <w:color w:val="333333"/>
+          <w:sz w:val="21"/>
+          <w:szCs w:val="21"/>
+          <w:lang w:eastAsia="en-IN" w:bidi="hi-IN"/>
+        </w:rPr>
+        <w:t>. References</w:t>
       </w:r>
     </w:p>
     <w:p>
@@ -10726,6 +11358,95 @@
     </w:lvl>
   </w:abstractNum>
   <w:abstractNum w:abstractNumId="1">
+    <w:nsid w:val="5CFE55D9"/>
+    <w:multiLevelType w:val="hybridMultilevel"/>
+    <w:tmpl w:val="57EC7F9A"/>
+    <w:lvl w:ilvl="0" w:tplc="40090019">
+      <w:start w:val="1"/>
+      <w:numFmt w:val="lowerLetter"/>
+      <w:lvlText w:val="%1."/>
+      <w:lvlJc w:val="left"/>
+      <w:pPr>
+        <w:ind w:left="720" w:hanging="360"/>
+      </w:pPr>
+      <w:rPr>
+        <w:rFonts w:hint="default"/>
+      </w:rPr>
+    </w:lvl>
+    <w:lvl w:ilvl="1" w:tplc="40090019" w:tentative="1">
+      <w:start w:val="1"/>
+      <w:numFmt w:val="lowerLetter"/>
+      <w:lvlText w:val="%2."/>
+      <w:lvlJc w:val="left"/>
+      <w:pPr>
+        <w:ind w:left="1440" w:hanging="360"/>
+      </w:pPr>
+    </w:lvl>
+    <w:lvl w:ilvl="2" w:tplc="4009001B" w:tentative="1">
+      <w:start w:val="1"/>
+      <w:numFmt w:val="lowerRoman"/>
+      <w:lvlText w:val="%3."/>
+      <w:lvlJc w:val="right"/>
+      <w:pPr>
+        <w:ind w:left="2160" w:hanging="180"/>
+      </w:pPr>
+    </w:lvl>
+    <w:lvl w:ilvl="3" w:tplc="4009000F" w:tentative="1">
+      <w:start w:val="1"/>
+      <w:numFmt w:val="decimal"/>
+      <w:lvlText w:val="%4."/>
+      <w:lvlJc w:val="left"/>
+      <w:pPr>
+        <w:ind w:left="2880" w:hanging="360"/>
+      </w:pPr>
+    </w:lvl>
+    <w:lvl w:ilvl="4" w:tplc="40090019" w:tentative="1">
+      <w:start w:val="1"/>
+      <w:numFmt w:val="lowerLetter"/>
+      <w:lvlText w:val="%5."/>
+      <w:lvlJc w:val="left"/>
+      <w:pPr>
+        <w:ind w:left="3600" w:hanging="360"/>
+      </w:pPr>
+    </w:lvl>
+    <w:lvl w:ilvl="5" w:tplc="4009001B" w:tentative="1">
+      <w:start w:val="1"/>
+      <w:numFmt w:val="lowerRoman"/>
+      <w:lvlText w:val="%6."/>
+      <w:lvlJc w:val="right"/>
+      <w:pPr>
+        <w:ind w:left="4320" w:hanging="180"/>
+      </w:pPr>
+    </w:lvl>
+    <w:lvl w:ilvl="6" w:tplc="4009000F" w:tentative="1">
+      <w:start w:val="1"/>
+      <w:numFmt w:val="decimal"/>
+      <w:lvlText w:val="%7."/>
+      <w:lvlJc w:val="left"/>
+      <w:pPr>
+        <w:ind w:left="5040" w:hanging="360"/>
+      </w:pPr>
+    </w:lvl>
+    <w:lvl w:ilvl="7" w:tplc="40090019" w:tentative="1">
+      <w:start w:val="1"/>
+      <w:numFmt w:val="lowerLetter"/>
+      <w:lvlText w:val="%8."/>
+      <w:lvlJc w:val="left"/>
+      <w:pPr>
+        <w:ind w:left="5760" w:hanging="360"/>
+      </w:pPr>
+    </w:lvl>
+    <w:lvl w:ilvl="8" w:tplc="4009001B" w:tentative="1">
+      <w:start w:val="1"/>
+      <w:numFmt w:val="lowerRoman"/>
+      <w:lvlText w:val="%9."/>
+      <w:lvlJc w:val="right"/>
+      <w:pPr>
+        <w:ind w:left="6480" w:hanging="180"/>
+      </w:pPr>
+    </w:lvl>
+  </w:abstractNum>
+  <w:abstractNum w:abstractNumId="2">
     <w:nsid w:val="612A5A17"/>
     <w:multiLevelType w:val="multilevel"/>
     <w:tmpl w:val="EDCE867C"/>
@@ -10874,7 +11595,7 @@
       </w:rPr>
     </w:lvl>
   </w:abstractNum>
-  <w:abstractNum w:abstractNumId="2">
+  <w:abstractNum w:abstractNumId="3">
     <w:nsid w:val="6EF754A5"/>
     <w:multiLevelType w:val="multilevel"/>
     <w:tmpl w:val="309054BA"/>
@@ -11024,13 +11745,16 @@
     </w:lvl>
   </w:abstractNum>
   <w:num w:numId="1">
-    <w:abstractNumId w:val="1"/>
+    <w:abstractNumId w:val="2"/>
   </w:num>
   <w:num w:numId="2">
-    <w:abstractNumId w:val="2"/>
+    <w:abstractNumId w:val="3"/>
   </w:num>
   <w:num w:numId="3">
     <w:abstractNumId w:val="0"/>
+  </w:num>
+  <w:num w:numId="4">
+    <w:abstractNumId w:val="1"/>
   </w:num>
 </w:numbering>
 </file>
@@ -11280,7 +12004,6 @@
   <w:style w:type="character" w:default="1" w:styleId="DefaultParagraphFont">
     <w:name w:val="Default Paragraph Font"/>
     <w:uiPriority w:val="1"/>
-    <w:semiHidden/>
     <w:unhideWhenUsed/>
   </w:style>
   <w:style w:type="table" w:default="1" w:styleId="TableNormal">
@@ -11604,6 +12327,17 @@
       <w:lang w:val="en-US"/>
     </w:rPr>
   </w:style>
+  <w:style w:type="paragraph" w:styleId="ListParagraph">
+    <w:name w:val="List Paragraph"/>
+    <w:basedOn w:val="Normal"/>
+    <w:uiPriority w:val="34"/>
+    <w:qFormat/>
+    <w:rsid w:val="00DF44D5"/>
+    <w:pPr>
+      <w:ind w:left="720"/>
+      <w:contextualSpacing/>
+    </w:pPr>
+  </w:style>
 </w:styles>
 </file>
 
@@ -11895,7 +12629,7 @@
 </file>
 
 <file path=customXml/itemProps1.xml><?xml version="1.0" encoding="utf-8"?>
-<ds:datastoreItem xmlns:ds="http://schemas.openxmlformats.org/officeDocument/2006/customXml" ds:itemID="{6EB68913-3C32-4194-8111-64ADAC249A8C}">
+<ds:datastoreItem xmlns:ds="http://schemas.openxmlformats.org/officeDocument/2006/customXml" ds:itemID="{70C0F0A8-163E-41F5-B7AF-84D0EDD5341F}">
   <ds:schemaRefs>
     <ds:schemaRef ds:uri="http://schemas.openxmlformats.org/officeDocument/2006/bibliography"/>
   </ds:schemaRefs>

</xml_diff>